<commit_message>
Changed rangeStop variable to 7 inches, just in case the sensors were reading the floor. Added a variable called totalTime and am using this to limit flight time to two minutes. First attempt with this code worked great, second attempt something didn't quite work out, drone hovered until battery died. Added forwardSpeed integer variable so that when passing forward command drone might actually fly instead of try to figure out what to do with string value.
</commit_message>
<xml_diff>
--- a/TestResults/ForwardSensorTest.docx
+++ b/TestResults/ForwardSensorTest.docx
@@ -7,7 +7,7 @@
         <w:pStyle w:val="style1"/>
         <w:numPr>
           <w:ilvl w:val="0"/>
-          <w:numId w:val="1"/>
+          <w:numId w:val="2"/>
         </w:numPr>
         <w:spacing w:after="120" w:before="240"/>
         <w:jc w:val="center"/>
@@ -22,122 +22,7 @@
     </w:p>
     <w:p>
       <w:pPr>
-        <w:pStyle w:val="style19"/>
-        <w:numPr>
-          <w:ilvl w:val="0"/>
-          <w:numId w:val="2"/>
-        </w:numPr>
-        <w:jc w:val="left"/>
-      </w:pPr>
-      <w:r>
-        <w:rPr>
-          <w:b/>
-          <w:bCs/>
-        </w:rPr>
-        <w:t>Read from forward sensors and put drone into hover state when within 30”</w:t>
-      </w:r>
-    </w:p>
-    <w:p>
-      <w:pPr>
-        <w:pStyle w:val="style19"/>
-        <w:numPr>
-          <w:ilvl w:val="1"/>
-          <w:numId w:val="2"/>
-        </w:numPr>
-        <w:jc w:val="left"/>
-      </w:pPr>
-      <w:r>
-        <w:rPr>
-          <w:b w:val="false"/>
-          <w:bCs w:val="false"/>
-        </w:rPr>
-        <w:t>Connect to AR.Drone.</w:t>
-      </w:r>
-    </w:p>
-    <w:p>
-      <w:pPr>
-        <w:pStyle w:val="style19"/>
-        <w:numPr>
-          <w:ilvl w:val="1"/>
-          <w:numId w:val="2"/>
-        </w:numPr>
-        <w:jc w:val="left"/>
-      </w:pPr>
-      <w:r>
-        <w:rPr>
-          <w:b w:val="false"/>
-          <w:bCs w:val="false"/>
-        </w:rPr>
-        <w:t>Send drone hover command.</w:t>
-      </w:r>
-    </w:p>
-    <w:p>
-      <w:pPr>
-        <w:pStyle w:val="style19"/>
-        <w:numPr>
-          <w:ilvl w:val="1"/>
-          <w:numId w:val="2"/>
-        </w:numPr>
-        <w:jc w:val="left"/>
-      </w:pPr>
-      <w:r>
-        <w:rPr>
-          <w:b w:val="false"/>
-          <w:bCs w:val="false"/>
-        </w:rPr>
-        <w:t>After 1 second begin forward flight.</w:t>
-      </w:r>
-    </w:p>
-    <w:p>
-      <w:pPr>
-        <w:pStyle w:val="style19"/>
-        <w:numPr>
-          <w:ilvl w:val="1"/>
-          <w:numId w:val="2"/>
-        </w:numPr>
-        <w:jc w:val="left"/>
-      </w:pPr>
-      <w:r>
-        <w:rPr>
-          <w:b w:val="false"/>
-          <w:bCs w:val="false"/>
-        </w:rPr>
-        <w:t>Send hover command when detect object withing 30”.</w:t>
-      </w:r>
-    </w:p>
-    <w:p>
-      <w:pPr>
-        <w:pStyle w:val="style19"/>
-        <w:numPr>
-          <w:ilvl w:val="1"/>
-          <w:numId w:val="2"/>
-        </w:numPr>
-        <w:jc w:val="left"/>
-      </w:pPr>
-      <w:r>
-        <w:rPr>
-          <w:b w:val="false"/>
-          <w:bCs w:val="false"/>
-        </w:rPr>
-        <w:t>AR.Drone lands after 2 minute flight time.</w:t>
-      </w:r>
-    </w:p>
-    <w:p>
-      <w:pPr>
-        <w:pStyle w:val="style19"/>
-        <w:jc w:val="left"/>
-      </w:pPr>
-      <w:r>
-        <w:rPr>
-          <w:b w:val="false"/>
-          <w:bCs w:val="false"/>
-        </w:rPr>
-        <w:tab/>
-      </w:r>
-    </w:p>
-    <w:p>
-      <w:pPr>
-        <w:pStyle w:val="style19"/>
+        <w:pStyle w:val="style21"/>
         <w:numPr>
           <w:ilvl w:val="0"/>
           <w:numId w:val="3"/>
@@ -149,15 +34,130 @@
           <w:b/>
           <w:bCs/>
         </w:rPr>
+        <w:t>Read from forward sensors and put drone into hover state when within 30”</w:t>
+      </w:r>
+    </w:p>
+    <w:p>
+      <w:pPr>
+        <w:pStyle w:val="style21"/>
+        <w:numPr>
+          <w:ilvl w:val="1"/>
+          <w:numId w:val="3"/>
+        </w:numPr>
+        <w:jc w:val="left"/>
+      </w:pPr>
+      <w:r>
+        <w:rPr>
+          <w:b w:val="false"/>
+          <w:bCs w:val="false"/>
+        </w:rPr>
+        <w:t>Connect to AR.Drone.</w:t>
+      </w:r>
+    </w:p>
+    <w:p>
+      <w:pPr>
+        <w:pStyle w:val="style21"/>
+        <w:numPr>
+          <w:ilvl w:val="1"/>
+          <w:numId w:val="3"/>
+        </w:numPr>
+        <w:jc w:val="left"/>
+      </w:pPr>
+      <w:r>
+        <w:rPr>
+          <w:b w:val="false"/>
+          <w:bCs w:val="false"/>
+        </w:rPr>
+        <w:t>Send drone hover command.</w:t>
+      </w:r>
+    </w:p>
+    <w:p>
+      <w:pPr>
+        <w:pStyle w:val="style21"/>
+        <w:numPr>
+          <w:ilvl w:val="1"/>
+          <w:numId w:val="3"/>
+        </w:numPr>
+        <w:jc w:val="left"/>
+      </w:pPr>
+      <w:r>
+        <w:rPr>
+          <w:b w:val="false"/>
+          <w:bCs w:val="false"/>
+        </w:rPr>
+        <w:t>After 1 second begin forward flight.</w:t>
+      </w:r>
+    </w:p>
+    <w:p>
+      <w:pPr>
+        <w:pStyle w:val="style21"/>
+        <w:numPr>
+          <w:ilvl w:val="1"/>
+          <w:numId w:val="3"/>
+        </w:numPr>
+        <w:jc w:val="left"/>
+      </w:pPr>
+      <w:r>
+        <w:rPr>
+          <w:b w:val="false"/>
+          <w:bCs w:val="false"/>
+        </w:rPr>
+        <w:t>Send hover command when detect object withing 30”.</w:t>
+      </w:r>
+    </w:p>
+    <w:p>
+      <w:pPr>
+        <w:pStyle w:val="style21"/>
+        <w:numPr>
+          <w:ilvl w:val="1"/>
+          <w:numId w:val="3"/>
+        </w:numPr>
+        <w:jc w:val="left"/>
+      </w:pPr>
+      <w:r>
+        <w:rPr>
+          <w:b w:val="false"/>
+          <w:bCs w:val="false"/>
+        </w:rPr>
+        <w:t>AR.Drone lands after 2 minute flight time.</w:t>
+      </w:r>
+    </w:p>
+    <w:p>
+      <w:pPr>
+        <w:pStyle w:val="style21"/>
+        <w:jc w:val="left"/>
+      </w:pPr>
+      <w:r>
+        <w:rPr>
+          <w:b w:val="false"/>
+          <w:bCs w:val="false"/>
+        </w:rPr>
+        <w:tab/>
+      </w:r>
+    </w:p>
+    <w:p>
+      <w:pPr>
+        <w:pStyle w:val="style21"/>
+        <w:numPr>
+          <w:ilvl w:val="0"/>
+          <w:numId w:val="4"/>
+        </w:numPr>
+        <w:jc w:val="left"/>
+      </w:pPr>
+      <w:r>
+        <w:rPr>
+          <w:b/>
+          <w:bCs/>
+        </w:rPr>
         <w:t>Pass Conditions</w:t>
       </w:r>
     </w:p>
     <w:p>
       <w:pPr>
-        <w:pStyle w:val="style19"/>
-        <w:numPr>
-          <w:ilvl w:val="1"/>
-          <w:numId w:val="3"/>
+        <w:pStyle w:val="style21"/>
+        <w:numPr>
+          <w:ilvl w:val="1"/>
+          <w:numId w:val="4"/>
         </w:numPr>
         <w:jc w:val="left"/>
       </w:pPr>
@@ -171,10 +171,10 @@
     </w:p>
     <w:p>
       <w:pPr>
-        <w:pStyle w:val="style19"/>
-        <w:numPr>
-          <w:ilvl w:val="1"/>
-          <w:numId w:val="3"/>
+        <w:pStyle w:val="style21"/>
+        <w:numPr>
+          <w:ilvl w:val="1"/>
+          <w:numId w:val="4"/>
         </w:numPr>
         <w:jc w:val="left"/>
       </w:pPr>
@@ -188,10 +188,10 @@
     </w:p>
     <w:p>
       <w:pPr>
-        <w:pStyle w:val="style19"/>
-        <w:numPr>
-          <w:ilvl w:val="1"/>
-          <w:numId w:val="3"/>
+        <w:pStyle w:val="style21"/>
+        <w:numPr>
+          <w:ilvl w:val="1"/>
+          <w:numId w:val="4"/>
         </w:numPr>
         <w:jc w:val="left"/>
       </w:pPr>
@@ -205,10 +205,10 @@
     </w:p>
     <w:p>
       <w:pPr>
-        <w:pStyle w:val="style19"/>
-        <w:numPr>
-          <w:ilvl w:val="1"/>
-          <w:numId w:val="3"/>
+        <w:pStyle w:val="style21"/>
+        <w:numPr>
+          <w:ilvl w:val="1"/>
+          <w:numId w:val="4"/>
         </w:numPr>
         <w:jc w:val="left"/>
       </w:pPr>
@@ -222,10 +222,10 @@
     </w:p>
     <w:p>
       <w:pPr>
-        <w:pStyle w:val="style19"/>
-        <w:numPr>
-          <w:ilvl w:val="1"/>
-          <w:numId w:val="3"/>
+        <w:pStyle w:val="style21"/>
+        <w:numPr>
+          <w:ilvl w:val="1"/>
+          <w:numId w:val="4"/>
         </w:numPr>
         <w:jc w:val="left"/>
       </w:pPr>
@@ -239,7 +239,7 @@
     </w:p>
     <w:p>
       <w:pPr>
-        <w:pStyle w:val="style19"/>
+        <w:pStyle w:val="style21"/>
         <w:jc w:val="left"/>
       </w:pPr>
       <w:r>
@@ -248,10 +248,10 @@
     </w:p>
     <w:p>
       <w:pPr>
-        <w:pStyle w:val="style19"/>
+        <w:pStyle w:val="style21"/>
         <w:numPr>
           <w:ilvl w:val="0"/>
-          <w:numId w:val="3"/>
+          <w:numId w:val="4"/>
         </w:numPr>
         <w:jc w:val="left"/>
       </w:pPr>
@@ -265,10 +265,10 @@
     </w:p>
     <w:p>
       <w:pPr>
-        <w:pStyle w:val="style19"/>
-        <w:numPr>
-          <w:ilvl w:val="1"/>
-          <w:numId w:val="3"/>
+        <w:pStyle w:val="style21"/>
+        <w:numPr>
+          <w:ilvl w:val="1"/>
+          <w:numId w:val="4"/>
         </w:numPr>
         <w:spacing w:after="120" w:before="0"/>
         <w:jc w:val="left"/>
@@ -283,10 +283,10 @@
     </w:p>
     <w:p>
       <w:pPr>
-        <w:pStyle w:val="style19"/>
-        <w:numPr>
-          <w:ilvl w:val="2"/>
-          <w:numId w:val="3"/>
+        <w:pStyle w:val="style21"/>
+        <w:numPr>
+          <w:ilvl w:val="2"/>
+          <w:numId w:val="4"/>
         </w:numPr>
         <w:spacing w:after="120" w:before="0"/>
         <w:jc w:val="left"/>
@@ -301,10 +301,10 @@
     </w:p>
     <w:p>
       <w:pPr>
-        <w:pStyle w:val="style19"/>
+        <w:pStyle w:val="style21"/>
         <w:numPr>
           <w:ilvl w:val="3"/>
-          <w:numId w:val="3"/>
+          <w:numId w:val="4"/>
         </w:numPr>
         <w:spacing w:after="120" w:before="0"/>
         <w:jc w:val="left"/>
@@ -319,10 +319,10 @@
     </w:p>
     <w:p>
       <w:pPr>
-        <w:pStyle w:val="style19"/>
-        <w:numPr>
-          <w:ilvl w:val="2"/>
-          <w:numId w:val="3"/>
+        <w:pStyle w:val="style21"/>
+        <w:numPr>
+          <w:ilvl w:val="2"/>
+          <w:numId w:val="4"/>
         </w:numPr>
         <w:spacing w:after="120" w:before="0"/>
         <w:jc w:val="left"/>
@@ -337,10 +337,10 @@
     </w:p>
     <w:p>
       <w:pPr>
-        <w:pStyle w:val="style19"/>
-        <w:numPr>
-          <w:ilvl w:val="1"/>
-          <w:numId w:val="3"/>
+        <w:pStyle w:val="style21"/>
+        <w:numPr>
+          <w:ilvl w:val="1"/>
+          <w:numId w:val="4"/>
         </w:numPr>
         <w:spacing w:after="120" w:before="0"/>
         <w:jc w:val="left"/>
@@ -355,10 +355,10 @@
     </w:p>
     <w:p>
       <w:pPr>
-        <w:pStyle w:val="style19"/>
-        <w:numPr>
-          <w:ilvl w:val="2"/>
-          <w:numId w:val="3"/>
+        <w:pStyle w:val="style21"/>
+        <w:numPr>
+          <w:ilvl w:val="2"/>
+          <w:numId w:val="4"/>
         </w:numPr>
         <w:spacing w:after="120" w:before="0"/>
         <w:jc w:val="left"/>
@@ -373,10 +373,10 @@
     </w:p>
     <w:p>
       <w:pPr>
-        <w:pStyle w:val="style19"/>
-        <w:numPr>
-          <w:ilvl w:val="2"/>
-          <w:numId w:val="3"/>
+        <w:pStyle w:val="style21"/>
+        <w:numPr>
+          <w:ilvl w:val="2"/>
+          <w:numId w:val="4"/>
         </w:numPr>
         <w:spacing w:after="120" w:before="0"/>
         <w:jc w:val="left"/>
@@ -399,10 +399,10 @@
     </w:p>
     <w:p>
       <w:pPr>
-        <w:pStyle w:val="style19"/>
+        <w:pStyle w:val="style21"/>
         <w:numPr>
           <w:ilvl w:val="3"/>
-          <w:numId w:val="3"/>
+          <w:numId w:val="4"/>
         </w:numPr>
         <w:spacing w:after="120" w:before="0"/>
         <w:jc w:val="left"/>
@@ -418,10 +418,10 @@
     </w:p>
     <w:p>
       <w:pPr>
-        <w:pStyle w:val="style19"/>
-        <w:numPr>
-          <w:ilvl w:val="2"/>
-          <w:numId w:val="3"/>
+        <w:pStyle w:val="style21"/>
+        <w:numPr>
+          <w:ilvl w:val="2"/>
+          <w:numId w:val="4"/>
         </w:numPr>
         <w:spacing w:after="120" w:before="0"/>
         <w:jc w:val="left"/>
@@ -437,10 +437,10 @@
     </w:p>
     <w:p>
       <w:pPr>
-        <w:pStyle w:val="style19"/>
-        <w:numPr>
-          <w:ilvl w:val="1"/>
-          <w:numId w:val="3"/>
+        <w:pStyle w:val="style21"/>
+        <w:numPr>
+          <w:ilvl w:val="1"/>
+          <w:numId w:val="4"/>
         </w:numPr>
         <w:spacing w:after="120" w:before="0"/>
         <w:jc w:val="left"/>
@@ -456,10 +456,10 @@
     </w:p>
     <w:p>
       <w:pPr>
-        <w:pStyle w:val="style19"/>
-        <w:numPr>
-          <w:ilvl w:val="2"/>
-          <w:numId w:val="3"/>
+        <w:pStyle w:val="style21"/>
+        <w:numPr>
+          <w:ilvl w:val="2"/>
+          <w:numId w:val="4"/>
         </w:numPr>
         <w:spacing w:after="120" w:before="0"/>
         <w:jc w:val="left"/>
@@ -475,10 +475,10 @@
     </w:p>
     <w:p>
       <w:pPr>
-        <w:pStyle w:val="style19"/>
-        <w:numPr>
-          <w:ilvl w:val="2"/>
-          <w:numId w:val="3"/>
+        <w:pStyle w:val="style21"/>
+        <w:numPr>
+          <w:ilvl w:val="2"/>
+          <w:numId w:val="4"/>
         </w:numPr>
         <w:spacing w:after="120" w:before="0"/>
         <w:jc w:val="left"/>
@@ -494,10 +494,10 @@
     </w:p>
     <w:p>
       <w:pPr>
-        <w:pStyle w:val="style19"/>
-        <w:numPr>
-          <w:ilvl w:val="2"/>
-          <w:numId w:val="3"/>
+        <w:pStyle w:val="style21"/>
+        <w:numPr>
+          <w:ilvl w:val="2"/>
+          <w:numId w:val="4"/>
         </w:numPr>
         <w:spacing w:after="120" w:before="0"/>
         <w:jc w:val="left"/>
@@ -513,10 +513,10 @@
     </w:p>
     <w:p>
       <w:pPr>
-        <w:pStyle w:val="style19"/>
-        <w:numPr>
-          <w:ilvl w:val="2"/>
-          <w:numId w:val="3"/>
+        <w:pStyle w:val="style21"/>
+        <w:numPr>
+          <w:ilvl w:val="2"/>
+          <w:numId w:val="4"/>
         </w:numPr>
         <w:spacing w:after="120" w:before="0"/>
         <w:jc w:val="left"/>
@@ -532,10 +532,10 @@
     </w:p>
     <w:p>
       <w:pPr>
-        <w:pStyle w:val="style19"/>
-        <w:numPr>
-          <w:ilvl w:val="1"/>
-          <w:numId w:val="3"/>
+        <w:pStyle w:val="style21"/>
+        <w:numPr>
+          <w:ilvl w:val="1"/>
+          <w:numId w:val="4"/>
         </w:numPr>
         <w:spacing w:after="120" w:before="0"/>
         <w:jc w:val="left"/>
@@ -551,10 +551,10 @@
     </w:p>
     <w:p>
       <w:pPr>
-        <w:pStyle w:val="style19"/>
-        <w:numPr>
-          <w:ilvl w:val="2"/>
-          <w:numId w:val="3"/>
+        <w:pStyle w:val="style21"/>
+        <w:numPr>
+          <w:ilvl w:val="2"/>
+          <w:numId w:val="4"/>
         </w:numPr>
         <w:spacing w:after="120" w:before="0"/>
         <w:jc w:val="left"/>
@@ -570,10 +570,10 @@
     </w:p>
     <w:p>
       <w:pPr>
-        <w:pStyle w:val="style19"/>
-        <w:numPr>
-          <w:ilvl w:val="2"/>
-          <w:numId w:val="3"/>
+        <w:pStyle w:val="style21"/>
+        <w:numPr>
+          <w:ilvl w:val="2"/>
+          <w:numId w:val="4"/>
         </w:numPr>
         <w:spacing w:after="120" w:before="0"/>
         <w:jc w:val="left"/>
@@ -589,10 +589,10 @@
     </w:p>
     <w:p>
       <w:pPr>
-        <w:pStyle w:val="style19"/>
-        <w:numPr>
-          <w:ilvl w:val="2"/>
-          <w:numId w:val="3"/>
+        <w:pStyle w:val="style21"/>
+        <w:numPr>
+          <w:ilvl w:val="2"/>
+          <w:numId w:val="4"/>
         </w:numPr>
         <w:spacing w:after="120" w:before="0"/>
         <w:jc w:val="left"/>
@@ -608,10 +608,10 @@
     </w:p>
     <w:p>
       <w:pPr>
-        <w:pStyle w:val="style19"/>
+        <w:pStyle w:val="style21"/>
         <w:numPr>
           <w:ilvl w:val="3"/>
-          <w:numId w:val="3"/>
+          <w:numId w:val="4"/>
         </w:numPr>
         <w:spacing w:after="120" w:before="0"/>
         <w:jc w:val="left"/>
@@ -627,10 +627,10 @@
     </w:p>
     <w:p>
       <w:pPr>
-        <w:pStyle w:val="style19"/>
+        <w:pStyle w:val="style21"/>
         <w:numPr>
           <w:ilvl w:val="3"/>
-          <w:numId w:val="3"/>
+          <w:numId w:val="4"/>
         </w:numPr>
         <w:spacing w:after="120" w:before="0"/>
         <w:jc w:val="left"/>
@@ -646,10 +646,10 @@
     </w:p>
     <w:p>
       <w:pPr>
-        <w:pStyle w:val="style19"/>
-        <w:numPr>
-          <w:ilvl w:val="2"/>
-          <w:numId w:val="3"/>
+        <w:pStyle w:val="style21"/>
+        <w:numPr>
+          <w:ilvl w:val="2"/>
+          <w:numId w:val="4"/>
         </w:numPr>
         <w:spacing w:after="120" w:before="0"/>
         <w:jc w:val="left"/>
@@ -665,10 +665,10 @@
     </w:p>
     <w:p>
       <w:pPr>
-        <w:pStyle w:val="style19"/>
-        <w:numPr>
-          <w:ilvl w:val="2"/>
-          <w:numId w:val="3"/>
+        <w:pStyle w:val="style21"/>
+        <w:numPr>
+          <w:ilvl w:val="2"/>
+          <w:numId w:val="4"/>
         </w:numPr>
         <w:spacing w:after="120" w:before="0"/>
         <w:jc w:val="left"/>
@@ -684,10 +684,10 @@
     </w:p>
     <w:p>
       <w:pPr>
-        <w:pStyle w:val="style19"/>
-        <w:numPr>
-          <w:ilvl w:val="1"/>
-          <w:numId w:val="3"/>
+        <w:pStyle w:val="style21"/>
+        <w:numPr>
+          <w:ilvl w:val="1"/>
+          <w:numId w:val="4"/>
         </w:numPr>
         <w:spacing w:after="120" w:before="0"/>
         <w:jc w:val="left"/>
@@ -703,10 +703,106 @@
     </w:p>
     <w:p>
       <w:pPr>
-        <w:pStyle w:val="style19"/>
-        <w:numPr>
-          <w:ilvl w:val="2"/>
-          <w:numId w:val="3"/>
+        <w:pStyle w:val="style21"/>
+        <w:numPr>
+          <w:ilvl w:val="2"/>
+          <w:numId w:val="4"/>
+        </w:numPr>
+        <w:spacing w:after="120" w:before="0"/>
+        <w:jc w:val="left"/>
+      </w:pPr>
+      <w:r>
+        <w:rPr/>
+        <w:t>Redback connected to AR.Drone.</w:t>
+      </w:r>
+    </w:p>
+    <w:p>
+      <w:pPr>
+        <w:pStyle w:val="style21"/>
+        <w:numPr>
+          <w:ilvl w:val="2"/>
+          <w:numId w:val="4"/>
+        </w:numPr>
+        <w:spacing w:after="120" w:before="0"/>
+        <w:jc w:val="left"/>
+      </w:pPr>
+      <w:r>
+        <w:rPr/>
+        <w:t>AR.Drone took off and hovered in place.</w:t>
+      </w:r>
+    </w:p>
+    <w:p>
+      <w:pPr>
+        <w:pStyle w:val="style21"/>
+        <w:numPr>
+          <w:ilvl w:val="2"/>
+          <w:numId w:val="4"/>
+        </w:numPr>
+        <w:spacing w:after="120" w:before="0"/>
+        <w:jc w:val="left"/>
+      </w:pPr>
+      <w:r>
+        <w:rPr/>
+        <w:t>AR.Drone remained hovering until battery died.</w:t>
+      </w:r>
+    </w:p>
+    <w:p>
+      <w:pPr>
+        <w:pStyle w:val="style21"/>
+        <w:numPr>
+          <w:ilvl w:val="3"/>
+          <w:numId w:val="4"/>
+        </w:numPr>
+        <w:spacing w:after="120" w:before="0"/>
+        <w:jc w:val="left"/>
+      </w:pPr>
+      <w:r>
+        <w:rPr/>
+        <w:t>Went through code and found in the forward flight state command that I was passing the string “forwardSpeed” instead of the variable for -0.3</w:t>
+      </w:r>
+    </w:p>
+    <w:p>
+      <w:pPr>
+        <w:pStyle w:val="style21"/>
+        <w:numPr>
+          <w:ilvl w:val="2"/>
+          <w:numId w:val="4"/>
+        </w:numPr>
+        <w:spacing w:after="120" w:before="0"/>
+        <w:jc w:val="left"/>
+      </w:pPr>
+      <w:r>
+        <w:rPr>
+          <w:b/>
+          <w:bCs/>
+        </w:rPr>
+        <w:t>Failed</w:t>
+      </w:r>
+    </w:p>
+    <w:p>
+      <w:pPr>
+        <w:pStyle w:val="style21"/>
+        <w:numPr>
+          <w:ilvl w:val="1"/>
+          <w:numId w:val="4"/>
+        </w:numPr>
+        <w:spacing w:after="120" w:before="0"/>
+        <w:jc w:val="left"/>
+      </w:pPr>
+      <w:r>
+        <w:rPr>
+          <w:b/>
+          <w:bCs/>
+        </w:rPr>
+        <w:t>Test 6</w:t>
+      </w:r>
+    </w:p>
+    <w:p>
+      <w:pPr>
+        <w:pStyle w:val="style21"/>
+        <w:numPr>
+          <w:ilvl w:val="2"/>
+          <w:numId w:val="4"/>
         </w:numPr>
         <w:spacing w:after="120" w:before="0"/>
         <w:jc w:val="left"/>
@@ -855,138 +951,120 @@
   <w:abstractNum w:abstractNumId="2">
     <w:lvl w:ilvl="0">
       <w:start w:val="1"/>
-      <w:numFmt w:val="bullet"/>
-      <w:lvlText w:val=""/>
+      <w:numFmt w:val="none"/>
+      <w:suff w:val="nothing"/>
+      <w:lvlText w:val=""/>
+      <w:lvlJc w:val="left"/>
+      <w:pPr>
+        <w:tabs>
+          <w:tab w:pos="432" w:val="num"/>
+        </w:tabs>
+        <w:ind w:hanging="432" w:left="432"/>
+      </w:pPr>
+    </w:lvl>
+    <w:lvl w:ilvl="1">
+      <w:start w:val="1"/>
+      <w:numFmt w:val="none"/>
+      <w:suff w:val="nothing"/>
+      <w:lvlText w:val=""/>
+      <w:lvlJc w:val="left"/>
+      <w:pPr>
+        <w:tabs>
+          <w:tab w:pos="576" w:val="num"/>
+        </w:tabs>
+        <w:ind w:hanging="576" w:left="576"/>
+      </w:pPr>
+    </w:lvl>
+    <w:lvl w:ilvl="2">
+      <w:start w:val="1"/>
+      <w:numFmt w:val="none"/>
+      <w:suff w:val="nothing"/>
+      <w:lvlText w:val=""/>
       <w:lvlJc w:val="left"/>
       <w:pPr>
         <w:tabs>
           <w:tab w:pos="720" w:val="num"/>
         </w:tabs>
-        <w:ind w:hanging="360" w:left="720"/>
-      </w:pPr>
-      <w:rPr>
-        <w:rFonts w:ascii="Symbol" w:cs="Symbol" w:hAnsi="Symbol" w:hint="default"/>
-      </w:rPr>
-    </w:lvl>
-    <w:lvl w:ilvl="1">
-      <w:start w:val="1"/>
-      <w:numFmt w:val="bullet"/>
-      <w:lvlText w:val="◦"/>
-      <w:lvlJc w:val="left"/>
-      <w:pPr>
-        <w:tabs>
-          <w:tab w:pos="1080" w:val="num"/>
-        </w:tabs>
-        <w:ind w:hanging="360" w:left="1080"/>
-      </w:pPr>
-      <w:rPr>
-        <w:rFonts w:ascii="OpenSymbol" w:cs="OpenSymbol" w:hAnsi="OpenSymbol" w:hint="default"/>
-      </w:rPr>
-    </w:lvl>
-    <w:lvl w:ilvl="2">
-      <w:start w:val="1"/>
-      <w:numFmt w:val="bullet"/>
-      <w:lvlText w:val="▪"/>
+        <w:ind w:hanging="720" w:left="720"/>
+      </w:pPr>
+    </w:lvl>
+    <w:lvl w:ilvl="3">
+      <w:start w:val="1"/>
+      <w:numFmt w:val="none"/>
+      <w:suff w:val="nothing"/>
+      <w:lvlText w:val=""/>
+      <w:lvlJc w:val="left"/>
+      <w:pPr>
+        <w:tabs>
+          <w:tab w:pos="864" w:val="num"/>
+        </w:tabs>
+        <w:ind w:hanging="864" w:left="864"/>
+      </w:pPr>
+    </w:lvl>
+    <w:lvl w:ilvl="4">
+      <w:start w:val="1"/>
+      <w:numFmt w:val="none"/>
+      <w:suff w:val="nothing"/>
+      <w:lvlText w:val=""/>
+      <w:lvlJc w:val="left"/>
+      <w:pPr>
+        <w:tabs>
+          <w:tab w:pos="1008" w:val="num"/>
+        </w:tabs>
+        <w:ind w:hanging="1008" w:left="1008"/>
+      </w:pPr>
+    </w:lvl>
+    <w:lvl w:ilvl="5">
+      <w:start w:val="1"/>
+      <w:numFmt w:val="none"/>
+      <w:suff w:val="nothing"/>
+      <w:lvlText w:val=""/>
+      <w:lvlJc w:val="left"/>
+      <w:pPr>
+        <w:tabs>
+          <w:tab w:pos="1152" w:val="num"/>
+        </w:tabs>
+        <w:ind w:hanging="1152" w:left="1152"/>
+      </w:pPr>
+    </w:lvl>
+    <w:lvl w:ilvl="6">
+      <w:start w:val="1"/>
+      <w:numFmt w:val="none"/>
+      <w:suff w:val="nothing"/>
+      <w:lvlText w:val=""/>
+      <w:lvlJc w:val="left"/>
+      <w:pPr>
+        <w:tabs>
+          <w:tab w:pos="1296" w:val="num"/>
+        </w:tabs>
+        <w:ind w:hanging="1296" w:left="1296"/>
+      </w:pPr>
+    </w:lvl>
+    <w:lvl w:ilvl="7">
+      <w:start w:val="1"/>
+      <w:numFmt w:val="none"/>
+      <w:suff w:val="nothing"/>
+      <w:lvlText w:val=""/>
       <w:lvlJc w:val="left"/>
       <w:pPr>
         <w:tabs>
           <w:tab w:pos="1440" w:val="num"/>
         </w:tabs>
-        <w:ind w:hanging="360" w:left="1440"/>
-      </w:pPr>
-      <w:rPr>
-        <w:rFonts w:ascii="OpenSymbol" w:cs="OpenSymbol" w:hAnsi="OpenSymbol" w:hint="default"/>
-      </w:rPr>
-    </w:lvl>
-    <w:lvl w:ilvl="3">
-      <w:start w:val="1"/>
-      <w:numFmt w:val="bullet"/>
-      <w:lvlText w:val=""/>
-      <w:lvlJc w:val="left"/>
-      <w:pPr>
-        <w:tabs>
-          <w:tab w:pos="1800" w:val="num"/>
-        </w:tabs>
-        <w:ind w:hanging="360" w:left="1800"/>
-      </w:pPr>
-      <w:rPr>
-        <w:rFonts w:ascii="Symbol" w:cs="Symbol" w:hAnsi="Symbol" w:hint="default"/>
-      </w:rPr>
-    </w:lvl>
-    <w:lvl w:ilvl="4">
-      <w:start w:val="1"/>
-      <w:numFmt w:val="bullet"/>
-      <w:lvlText w:val="◦"/>
-      <w:lvlJc w:val="left"/>
-      <w:pPr>
-        <w:tabs>
-          <w:tab w:pos="2160" w:val="num"/>
-        </w:tabs>
-        <w:ind w:hanging="360" w:left="2160"/>
-      </w:pPr>
-      <w:rPr>
-        <w:rFonts w:ascii="OpenSymbol" w:cs="OpenSymbol" w:hAnsi="OpenSymbol" w:hint="default"/>
-      </w:rPr>
-    </w:lvl>
-    <w:lvl w:ilvl="5">
-      <w:start w:val="1"/>
-      <w:numFmt w:val="bullet"/>
-      <w:lvlText w:val="▪"/>
-      <w:lvlJc w:val="left"/>
-      <w:pPr>
-        <w:tabs>
-          <w:tab w:pos="2520" w:val="num"/>
-        </w:tabs>
-        <w:ind w:hanging="360" w:left="2520"/>
-      </w:pPr>
-      <w:rPr>
-        <w:rFonts w:ascii="OpenSymbol" w:cs="OpenSymbol" w:hAnsi="OpenSymbol" w:hint="default"/>
-      </w:rPr>
-    </w:lvl>
-    <w:lvl w:ilvl="6">
-      <w:start w:val="1"/>
-      <w:numFmt w:val="bullet"/>
-      <w:lvlText w:val=""/>
-      <w:lvlJc w:val="left"/>
-      <w:pPr>
-        <w:tabs>
-          <w:tab w:pos="2880" w:val="num"/>
-        </w:tabs>
-        <w:ind w:hanging="360" w:left="2880"/>
-      </w:pPr>
-      <w:rPr>
-        <w:rFonts w:ascii="Symbol" w:cs="Symbol" w:hAnsi="Symbol" w:hint="default"/>
-      </w:rPr>
-    </w:lvl>
-    <w:lvl w:ilvl="7">
-      <w:start w:val="1"/>
-      <w:numFmt w:val="bullet"/>
-      <w:lvlText w:val="◦"/>
-      <w:lvlJc w:val="left"/>
-      <w:pPr>
-        <w:tabs>
-          <w:tab w:pos="3240" w:val="num"/>
-        </w:tabs>
-        <w:ind w:hanging="360" w:left="3240"/>
-      </w:pPr>
-      <w:rPr>
-        <w:rFonts w:ascii="OpenSymbol" w:cs="OpenSymbol" w:hAnsi="OpenSymbol" w:hint="default"/>
-      </w:rPr>
+        <w:ind w:hanging="1440" w:left="1440"/>
+      </w:pPr>
     </w:lvl>
     <w:lvl w:ilvl="8">
       <w:start w:val="1"/>
-      <w:numFmt w:val="bullet"/>
-      <w:lvlText w:val="▪"/>
-      <w:lvlJc w:val="left"/>
-      <w:pPr>
-        <w:tabs>
-          <w:tab w:pos="3600" w:val="num"/>
-        </w:tabs>
-        <w:ind w:hanging="360" w:left="3600"/>
-      </w:pPr>
-      <w:rPr>
-        <w:rFonts w:ascii="OpenSymbol" w:cs="OpenSymbol" w:hAnsi="OpenSymbol" w:hint="default"/>
-      </w:rPr>
+      <w:numFmt w:val="none"/>
+      <w:suff w:val="nothing"/>
+      <w:lvlText w:val=""/>
+      <w:lvlJc w:val="left"/>
+      <w:pPr>
+        <w:tabs>
+          <w:tab w:pos="1584" w:val="num"/>
+        </w:tabs>
+        <w:ind w:hanging="1584" w:left="1584"/>
+      </w:pPr>
     </w:lvl>
   </w:abstractNum>
   <w:abstractNum w:abstractNumId="3">
@@ -1129,120 +1207,138 @@
   <w:abstractNum w:abstractNumId="4">
     <w:lvl w:ilvl="0">
       <w:start w:val="1"/>
-      <w:numFmt w:val="none"/>
-      <w:suff w:val="nothing"/>
-      <w:lvlText w:val=""/>
-      <w:lvlJc w:val="left"/>
-      <w:pPr>
-        <w:tabs>
-          <w:tab w:pos="432" w:val="num"/>
-        </w:tabs>
-        <w:ind w:hanging="432" w:left="432"/>
-      </w:pPr>
+      <w:numFmt w:val="bullet"/>
+      <w:lvlText w:val=""/>
+      <w:lvlJc w:val="left"/>
+      <w:pPr>
+        <w:tabs>
+          <w:tab w:pos="720" w:val="num"/>
+        </w:tabs>
+        <w:ind w:hanging="360" w:left="720"/>
+      </w:pPr>
+      <w:rPr>
+        <w:rFonts w:ascii="Symbol" w:cs="Symbol" w:hAnsi="Symbol" w:hint="default"/>
+      </w:rPr>
     </w:lvl>
     <w:lvl w:ilvl="1">
       <w:start w:val="1"/>
-      <w:numFmt w:val="none"/>
-      <w:suff w:val="nothing"/>
-      <w:lvlText w:val=""/>
-      <w:lvlJc w:val="left"/>
-      <w:pPr>
-        <w:tabs>
-          <w:tab w:pos="576" w:val="num"/>
-        </w:tabs>
-        <w:ind w:hanging="576" w:left="576"/>
-      </w:pPr>
+      <w:numFmt w:val="bullet"/>
+      <w:lvlText w:val="◦"/>
+      <w:lvlJc w:val="left"/>
+      <w:pPr>
+        <w:tabs>
+          <w:tab w:pos="1080" w:val="num"/>
+        </w:tabs>
+        <w:ind w:hanging="360" w:left="1080"/>
+      </w:pPr>
+      <w:rPr>
+        <w:rFonts w:ascii="OpenSymbol" w:cs="OpenSymbol" w:hAnsi="OpenSymbol" w:hint="default"/>
+      </w:rPr>
     </w:lvl>
     <w:lvl w:ilvl="2">
       <w:start w:val="1"/>
-      <w:numFmt w:val="none"/>
-      <w:suff w:val="nothing"/>
-      <w:lvlText w:val=""/>
-      <w:lvlJc w:val="left"/>
-      <w:pPr>
-        <w:tabs>
-          <w:tab w:pos="720" w:val="num"/>
-        </w:tabs>
-        <w:ind w:hanging="720" w:left="720"/>
-      </w:pPr>
+      <w:numFmt w:val="bullet"/>
+      <w:lvlText w:val="▪"/>
+      <w:lvlJc w:val="left"/>
+      <w:pPr>
+        <w:tabs>
+          <w:tab w:pos="1440" w:val="num"/>
+        </w:tabs>
+        <w:ind w:hanging="360" w:left="1440"/>
+      </w:pPr>
+      <w:rPr>
+        <w:rFonts w:ascii="OpenSymbol" w:cs="OpenSymbol" w:hAnsi="OpenSymbol" w:hint="default"/>
+      </w:rPr>
     </w:lvl>
     <w:lvl w:ilvl="3">
       <w:start w:val="1"/>
-      <w:numFmt w:val="none"/>
-      <w:suff w:val="nothing"/>
-      <w:lvlText w:val=""/>
-      <w:lvlJc w:val="left"/>
-      <w:pPr>
-        <w:tabs>
-          <w:tab w:pos="864" w:val="num"/>
-        </w:tabs>
-        <w:ind w:hanging="864" w:left="864"/>
-      </w:pPr>
+      <w:numFmt w:val="bullet"/>
+      <w:lvlText w:val=""/>
+      <w:lvlJc w:val="left"/>
+      <w:pPr>
+        <w:tabs>
+          <w:tab w:pos="1800" w:val="num"/>
+        </w:tabs>
+        <w:ind w:hanging="360" w:left="1800"/>
+      </w:pPr>
+      <w:rPr>
+        <w:rFonts w:ascii="Symbol" w:cs="Symbol" w:hAnsi="Symbol" w:hint="default"/>
+      </w:rPr>
     </w:lvl>
     <w:lvl w:ilvl="4">
       <w:start w:val="1"/>
-      <w:numFmt w:val="none"/>
-      <w:suff w:val="nothing"/>
-      <w:lvlText w:val=""/>
-      <w:lvlJc w:val="left"/>
-      <w:pPr>
-        <w:tabs>
-          <w:tab w:pos="1008" w:val="num"/>
-        </w:tabs>
-        <w:ind w:hanging="1008" w:left="1008"/>
-      </w:pPr>
+      <w:numFmt w:val="bullet"/>
+      <w:lvlText w:val="◦"/>
+      <w:lvlJc w:val="left"/>
+      <w:pPr>
+        <w:tabs>
+          <w:tab w:pos="2160" w:val="num"/>
+        </w:tabs>
+        <w:ind w:hanging="360" w:left="2160"/>
+      </w:pPr>
+      <w:rPr>
+        <w:rFonts w:ascii="OpenSymbol" w:cs="OpenSymbol" w:hAnsi="OpenSymbol" w:hint="default"/>
+      </w:rPr>
     </w:lvl>
     <w:lvl w:ilvl="5">
       <w:start w:val="1"/>
-      <w:numFmt w:val="none"/>
-      <w:suff w:val="nothing"/>
-      <w:lvlText w:val=""/>
-      <w:lvlJc w:val="left"/>
-      <w:pPr>
-        <w:tabs>
-          <w:tab w:pos="1152" w:val="num"/>
-        </w:tabs>
-        <w:ind w:hanging="1152" w:left="1152"/>
-      </w:pPr>
+      <w:numFmt w:val="bullet"/>
+      <w:lvlText w:val="▪"/>
+      <w:lvlJc w:val="left"/>
+      <w:pPr>
+        <w:tabs>
+          <w:tab w:pos="2520" w:val="num"/>
+        </w:tabs>
+        <w:ind w:hanging="360" w:left="2520"/>
+      </w:pPr>
+      <w:rPr>
+        <w:rFonts w:ascii="OpenSymbol" w:cs="OpenSymbol" w:hAnsi="OpenSymbol" w:hint="default"/>
+      </w:rPr>
     </w:lvl>
     <w:lvl w:ilvl="6">
       <w:start w:val="1"/>
-      <w:numFmt w:val="none"/>
-      <w:suff w:val="nothing"/>
-      <w:lvlText w:val=""/>
-      <w:lvlJc w:val="left"/>
-      <w:pPr>
-        <w:tabs>
-          <w:tab w:pos="1296" w:val="num"/>
-        </w:tabs>
-        <w:ind w:hanging="1296" w:left="1296"/>
-      </w:pPr>
+      <w:numFmt w:val="bullet"/>
+      <w:lvlText w:val=""/>
+      <w:lvlJc w:val="left"/>
+      <w:pPr>
+        <w:tabs>
+          <w:tab w:pos="2880" w:val="num"/>
+        </w:tabs>
+        <w:ind w:hanging="360" w:left="2880"/>
+      </w:pPr>
+      <w:rPr>
+        <w:rFonts w:ascii="Symbol" w:cs="Symbol" w:hAnsi="Symbol" w:hint="default"/>
+      </w:rPr>
     </w:lvl>
     <w:lvl w:ilvl="7">
       <w:start w:val="1"/>
-      <w:numFmt w:val="none"/>
-      <w:suff w:val="nothing"/>
-      <w:lvlText w:val=""/>
-      <w:lvlJc w:val="left"/>
-      <w:pPr>
-        <w:tabs>
-          <w:tab w:pos="1440" w:val="num"/>
-        </w:tabs>
-        <w:ind w:hanging="1440" w:left="1440"/>
-      </w:pPr>
+      <w:numFmt w:val="bullet"/>
+      <w:lvlText w:val="◦"/>
+      <w:lvlJc w:val="left"/>
+      <w:pPr>
+        <w:tabs>
+          <w:tab w:pos="3240" w:val="num"/>
+        </w:tabs>
+        <w:ind w:hanging="360" w:left="3240"/>
+      </w:pPr>
+      <w:rPr>
+        <w:rFonts w:ascii="OpenSymbol" w:cs="OpenSymbol" w:hAnsi="OpenSymbol" w:hint="default"/>
+      </w:rPr>
     </w:lvl>
     <w:lvl w:ilvl="8">
       <w:start w:val="1"/>
-      <w:numFmt w:val="none"/>
-      <w:suff w:val="nothing"/>
-      <w:lvlText w:val=""/>
-      <w:lvlJc w:val="left"/>
-      <w:pPr>
-        <w:tabs>
-          <w:tab w:pos="1584" w:val="num"/>
-        </w:tabs>
-        <w:ind w:hanging="1584" w:left="1584"/>
-      </w:pPr>
+      <w:numFmt w:val="bullet"/>
+      <w:lvlText w:val="▪"/>
+      <w:lvlJc w:val="left"/>
+      <w:pPr>
+        <w:tabs>
+          <w:tab w:pos="3600" w:val="num"/>
+        </w:tabs>
+        <w:ind w:hanging="360" w:left="3600"/>
+      </w:pPr>
+      <w:rPr>
+        <w:rFonts w:ascii="OpenSymbol" w:cs="OpenSymbol" w:hAnsi="OpenSymbol" w:hint="default"/>
+      </w:rPr>
     </w:lvl>
   </w:abstractNum>
   <w:num w:numId="1">
@@ -1271,7 +1367,7 @@
         <w:tab w:leader="none" w:pos="709" w:val="left"/>
       </w:tabs>
       <w:suppressAutoHyphens w:val="true"/>
-      <w:overflowPunct w:val="false"/>
+      <w:overflowPunct w:val="true"/>
     </w:pPr>
     <w:rPr>
       <w:rFonts w:ascii="Times New Roman" w:cs="Lohit Hindi" w:eastAsia="WenQuanYi Micro Hei" w:hAnsi="Times New Roman"/>
@@ -1283,9 +1379,15 @@
   </w:style>
   <w:style w:styleId="style1" w:type="paragraph">
     <w:name w:val="Heading 1"/>
-    <w:basedOn w:val="style18"/>
-    <w:next w:val="style19"/>
-    <w:pPr/>
+    <w:basedOn w:val="style20"/>
+    <w:next w:val="style21"/>
+    <w:pPr>
+      <w:numPr>
+        <w:ilvl w:val="0"/>
+        <w:numId w:val="1"/>
+      </w:numPr>
+      <w:outlineLvl w:val="0"/>
+    </w:pPr>
     <w:rPr>
       <w:b/>
       <w:bCs/>
@@ -1314,10 +1416,24 @@
       <w:rFonts w:cs="OpenSymbol"/>
     </w:rPr>
   </w:style>
-  <w:style w:styleId="style18" w:type="paragraph">
+  <w:style w:styleId="style18" w:type="character">
+    <w:name w:val="ListLabel 3"/>
+    <w:next w:val="style18"/>
+    <w:rPr>
+      <w:rFonts w:cs="Symbol"/>
+    </w:rPr>
+  </w:style>
+  <w:style w:styleId="style19" w:type="character">
+    <w:name w:val="ListLabel 4"/>
+    <w:next w:val="style19"/>
+    <w:rPr>
+      <w:rFonts w:cs="OpenSymbol"/>
+    </w:rPr>
+  </w:style>
+  <w:style w:styleId="style20" w:type="paragraph">
     <w:name w:val="Heading"/>
     <w:basedOn w:val="style0"/>
-    <w:next w:val="style19"/>
+    <w:next w:val="style21"/>
     <w:pPr>
       <w:keepNext/>
       <w:spacing w:after="120" w:before="240"/>
@@ -1328,28 +1444,28 @@
       <w:szCs w:val="28"/>
     </w:rPr>
   </w:style>
-  <w:style w:styleId="style19" w:type="paragraph">
+  <w:style w:styleId="style21" w:type="paragraph">
     <w:name w:val="Text body"/>
     <w:basedOn w:val="style0"/>
-    <w:next w:val="style19"/>
+    <w:next w:val="style21"/>
     <w:pPr>
       <w:spacing w:after="120" w:before="0"/>
     </w:pPr>
     <w:rPr/>
   </w:style>
-  <w:style w:styleId="style20" w:type="paragraph">
+  <w:style w:styleId="style22" w:type="paragraph">
     <w:name w:val="List"/>
-    <w:basedOn w:val="style19"/>
-    <w:next w:val="style20"/>
+    <w:basedOn w:val="style21"/>
+    <w:next w:val="style22"/>
     <w:pPr/>
     <w:rPr>
       <w:rFonts w:cs="Lohit Hindi"/>
     </w:rPr>
   </w:style>
-  <w:style w:styleId="style21" w:type="paragraph">
+  <w:style w:styleId="style23" w:type="paragraph">
     <w:name w:val="Caption"/>
     <w:basedOn w:val="style0"/>
-    <w:next w:val="style21"/>
+    <w:next w:val="style23"/>
     <w:pPr>
       <w:suppressLineNumbers/>
       <w:spacing w:after="120" w:before="120"/>
@@ -1362,10 +1478,10 @@
       <w:szCs w:val="24"/>
     </w:rPr>
   </w:style>
-  <w:style w:styleId="style22" w:type="paragraph">
+  <w:style w:styleId="style24" w:type="paragraph">
     <w:name w:val="Index"/>
     <w:basedOn w:val="style0"/>
-    <w:next w:val="style22"/>
+    <w:next w:val="style24"/>
     <w:pPr>
       <w:suppressLineNumbers/>
     </w:pPr>

</xml_diff>

<commit_message>
Updated forward test results document with last two tests
</commit_message>
<xml_diff>
--- a/TestResults/ForwardSensorTest.docx
+++ b/TestResults/ForwardSensorTest.docx
@@ -7,7 +7,7 @@
         <w:pStyle w:val="style1"/>
         <w:numPr>
           <w:ilvl w:val="0"/>
-          <w:numId w:val="2"/>
+          <w:numId w:val="1"/>
         </w:numPr>
         <w:spacing w:after="120" w:before="240"/>
         <w:jc w:val="center"/>
@@ -22,10 +22,10 @@
     </w:p>
     <w:p>
       <w:pPr>
-        <w:pStyle w:val="style21"/>
+        <w:pStyle w:val="style23"/>
         <w:numPr>
           <w:ilvl w:val="0"/>
-          <w:numId w:val="3"/>
+          <w:numId w:val="2"/>
         </w:numPr>
         <w:jc w:val="left"/>
       </w:pPr>
@@ -39,10 +39,10 @@
     </w:p>
     <w:p>
       <w:pPr>
-        <w:pStyle w:val="style21"/>
-        <w:numPr>
-          <w:ilvl w:val="1"/>
-          <w:numId w:val="3"/>
+        <w:pStyle w:val="style23"/>
+        <w:numPr>
+          <w:ilvl w:val="1"/>
+          <w:numId w:val="2"/>
         </w:numPr>
         <w:jc w:val="left"/>
       </w:pPr>
@@ -56,10 +56,10 @@
     </w:p>
     <w:p>
       <w:pPr>
-        <w:pStyle w:val="style21"/>
-        <w:numPr>
-          <w:ilvl w:val="1"/>
-          <w:numId w:val="3"/>
+        <w:pStyle w:val="style23"/>
+        <w:numPr>
+          <w:ilvl w:val="1"/>
+          <w:numId w:val="2"/>
         </w:numPr>
         <w:jc w:val="left"/>
       </w:pPr>
@@ -73,10 +73,10 @@
     </w:p>
     <w:p>
       <w:pPr>
-        <w:pStyle w:val="style21"/>
-        <w:numPr>
-          <w:ilvl w:val="1"/>
-          <w:numId w:val="3"/>
+        <w:pStyle w:val="style23"/>
+        <w:numPr>
+          <w:ilvl w:val="1"/>
+          <w:numId w:val="2"/>
         </w:numPr>
         <w:jc w:val="left"/>
       </w:pPr>
@@ -90,10 +90,10 @@
     </w:p>
     <w:p>
       <w:pPr>
-        <w:pStyle w:val="style21"/>
-        <w:numPr>
-          <w:ilvl w:val="1"/>
-          <w:numId w:val="3"/>
+        <w:pStyle w:val="style23"/>
+        <w:numPr>
+          <w:ilvl w:val="1"/>
+          <w:numId w:val="2"/>
         </w:numPr>
         <w:jc w:val="left"/>
       </w:pPr>
@@ -107,10 +107,10 @@
     </w:p>
     <w:p>
       <w:pPr>
-        <w:pStyle w:val="style21"/>
-        <w:numPr>
-          <w:ilvl w:val="1"/>
-          <w:numId w:val="3"/>
+        <w:pStyle w:val="style23"/>
+        <w:numPr>
+          <w:ilvl w:val="1"/>
+          <w:numId w:val="2"/>
         </w:numPr>
         <w:jc w:val="left"/>
       </w:pPr>
@@ -124,7 +124,7 @@
     </w:p>
     <w:p>
       <w:pPr>
-        <w:pStyle w:val="style21"/>
+        <w:pStyle w:val="style23"/>
         <w:jc w:val="left"/>
       </w:pPr>
       <w:r>
@@ -137,10 +137,10 @@
     </w:p>
     <w:p>
       <w:pPr>
-        <w:pStyle w:val="style21"/>
+        <w:pStyle w:val="style23"/>
         <w:numPr>
           <w:ilvl w:val="0"/>
-          <w:numId w:val="4"/>
+          <w:numId w:val="3"/>
         </w:numPr>
         <w:jc w:val="left"/>
       </w:pPr>
@@ -154,10 +154,10 @@
     </w:p>
     <w:p>
       <w:pPr>
-        <w:pStyle w:val="style21"/>
-        <w:numPr>
-          <w:ilvl w:val="1"/>
-          <w:numId w:val="4"/>
+        <w:pStyle w:val="style23"/>
+        <w:numPr>
+          <w:ilvl w:val="1"/>
+          <w:numId w:val="3"/>
         </w:numPr>
         <w:jc w:val="left"/>
       </w:pPr>
@@ -171,10 +171,10 @@
     </w:p>
     <w:p>
       <w:pPr>
-        <w:pStyle w:val="style21"/>
-        <w:numPr>
-          <w:ilvl w:val="1"/>
-          <w:numId w:val="4"/>
+        <w:pStyle w:val="style23"/>
+        <w:numPr>
+          <w:ilvl w:val="1"/>
+          <w:numId w:val="3"/>
         </w:numPr>
         <w:jc w:val="left"/>
       </w:pPr>
@@ -188,10 +188,10 @@
     </w:p>
     <w:p>
       <w:pPr>
-        <w:pStyle w:val="style21"/>
-        <w:numPr>
-          <w:ilvl w:val="1"/>
-          <w:numId w:val="4"/>
+        <w:pStyle w:val="style23"/>
+        <w:numPr>
+          <w:ilvl w:val="1"/>
+          <w:numId w:val="3"/>
         </w:numPr>
         <w:jc w:val="left"/>
       </w:pPr>
@@ -205,10 +205,10 @@
     </w:p>
     <w:p>
       <w:pPr>
-        <w:pStyle w:val="style21"/>
-        <w:numPr>
-          <w:ilvl w:val="1"/>
-          <w:numId w:val="4"/>
+        <w:pStyle w:val="style23"/>
+        <w:numPr>
+          <w:ilvl w:val="1"/>
+          <w:numId w:val="3"/>
         </w:numPr>
         <w:jc w:val="left"/>
       </w:pPr>
@@ -222,10 +222,10 @@
     </w:p>
     <w:p>
       <w:pPr>
-        <w:pStyle w:val="style21"/>
-        <w:numPr>
-          <w:ilvl w:val="1"/>
-          <w:numId w:val="4"/>
+        <w:pStyle w:val="style23"/>
+        <w:numPr>
+          <w:ilvl w:val="1"/>
+          <w:numId w:val="3"/>
         </w:numPr>
         <w:jc w:val="left"/>
       </w:pPr>
@@ -239,7 +239,7 @@
     </w:p>
     <w:p>
       <w:pPr>
-        <w:pStyle w:val="style21"/>
+        <w:pStyle w:val="style23"/>
         <w:jc w:val="left"/>
       </w:pPr>
       <w:r>
@@ -248,10 +248,10 @@
     </w:p>
     <w:p>
       <w:pPr>
-        <w:pStyle w:val="style21"/>
+        <w:pStyle w:val="style23"/>
         <w:numPr>
           <w:ilvl w:val="0"/>
-          <w:numId w:val="4"/>
+          <w:numId w:val="3"/>
         </w:numPr>
         <w:jc w:val="left"/>
       </w:pPr>
@@ -265,10 +265,10 @@
     </w:p>
     <w:p>
       <w:pPr>
-        <w:pStyle w:val="style21"/>
-        <w:numPr>
-          <w:ilvl w:val="1"/>
-          <w:numId w:val="4"/>
+        <w:pStyle w:val="style23"/>
+        <w:numPr>
+          <w:ilvl w:val="1"/>
+          <w:numId w:val="3"/>
         </w:numPr>
         <w:spacing w:after="120" w:before="0"/>
         <w:jc w:val="left"/>
@@ -283,10 +283,10 @@
     </w:p>
     <w:p>
       <w:pPr>
-        <w:pStyle w:val="style21"/>
-        <w:numPr>
-          <w:ilvl w:val="2"/>
-          <w:numId w:val="4"/>
+        <w:pStyle w:val="style23"/>
+        <w:numPr>
+          <w:ilvl w:val="2"/>
+          <w:numId w:val="3"/>
         </w:numPr>
         <w:spacing w:after="120" w:before="0"/>
         <w:jc w:val="left"/>
@@ -301,10 +301,10 @@
     </w:p>
     <w:p>
       <w:pPr>
-        <w:pStyle w:val="style21"/>
+        <w:pStyle w:val="style23"/>
         <w:numPr>
           <w:ilvl w:val="3"/>
-          <w:numId w:val="4"/>
+          <w:numId w:val="3"/>
         </w:numPr>
         <w:spacing w:after="120" w:before="0"/>
         <w:jc w:val="left"/>
@@ -319,10 +319,10 @@
     </w:p>
     <w:p>
       <w:pPr>
-        <w:pStyle w:val="style21"/>
-        <w:numPr>
-          <w:ilvl w:val="2"/>
-          <w:numId w:val="4"/>
+        <w:pStyle w:val="style23"/>
+        <w:numPr>
+          <w:ilvl w:val="2"/>
+          <w:numId w:val="3"/>
         </w:numPr>
         <w:spacing w:after="120" w:before="0"/>
         <w:jc w:val="left"/>
@@ -337,10 +337,10 @@
     </w:p>
     <w:p>
       <w:pPr>
-        <w:pStyle w:val="style21"/>
-        <w:numPr>
-          <w:ilvl w:val="1"/>
-          <w:numId w:val="4"/>
+        <w:pStyle w:val="style23"/>
+        <w:numPr>
+          <w:ilvl w:val="1"/>
+          <w:numId w:val="3"/>
         </w:numPr>
         <w:spacing w:after="120" w:before="0"/>
         <w:jc w:val="left"/>
@@ -355,10 +355,10 @@
     </w:p>
     <w:p>
       <w:pPr>
-        <w:pStyle w:val="style21"/>
-        <w:numPr>
-          <w:ilvl w:val="2"/>
-          <w:numId w:val="4"/>
+        <w:pStyle w:val="style23"/>
+        <w:numPr>
+          <w:ilvl w:val="2"/>
+          <w:numId w:val="3"/>
         </w:numPr>
         <w:spacing w:after="120" w:before="0"/>
         <w:jc w:val="left"/>
@@ -373,10 +373,10 @@
     </w:p>
     <w:p>
       <w:pPr>
-        <w:pStyle w:val="style21"/>
-        <w:numPr>
-          <w:ilvl w:val="2"/>
-          <w:numId w:val="4"/>
+        <w:pStyle w:val="style23"/>
+        <w:numPr>
+          <w:ilvl w:val="2"/>
+          <w:numId w:val="3"/>
         </w:numPr>
         <w:spacing w:after="120" w:before="0"/>
         <w:jc w:val="left"/>
@@ -399,10 +399,10 @@
     </w:p>
     <w:p>
       <w:pPr>
-        <w:pStyle w:val="style21"/>
+        <w:pStyle w:val="style23"/>
         <w:numPr>
           <w:ilvl w:val="3"/>
-          <w:numId w:val="4"/>
+          <w:numId w:val="3"/>
         </w:numPr>
         <w:spacing w:after="120" w:before="0"/>
         <w:jc w:val="left"/>
@@ -418,10 +418,10 @@
     </w:p>
     <w:p>
       <w:pPr>
-        <w:pStyle w:val="style21"/>
-        <w:numPr>
-          <w:ilvl w:val="2"/>
-          <w:numId w:val="4"/>
+        <w:pStyle w:val="style23"/>
+        <w:numPr>
+          <w:ilvl w:val="2"/>
+          <w:numId w:val="3"/>
         </w:numPr>
         <w:spacing w:after="120" w:before="0"/>
         <w:jc w:val="left"/>
@@ -437,10 +437,10 @@
     </w:p>
     <w:p>
       <w:pPr>
-        <w:pStyle w:val="style21"/>
-        <w:numPr>
-          <w:ilvl w:val="1"/>
-          <w:numId w:val="4"/>
+        <w:pStyle w:val="style23"/>
+        <w:numPr>
+          <w:ilvl w:val="1"/>
+          <w:numId w:val="3"/>
         </w:numPr>
         <w:spacing w:after="120" w:before="0"/>
         <w:jc w:val="left"/>
@@ -456,10 +456,10 @@
     </w:p>
     <w:p>
       <w:pPr>
-        <w:pStyle w:val="style21"/>
-        <w:numPr>
-          <w:ilvl w:val="2"/>
-          <w:numId w:val="4"/>
+        <w:pStyle w:val="style23"/>
+        <w:numPr>
+          <w:ilvl w:val="2"/>
+          <w:numId w:val="3"/>
         </w:numPr>
         <w:spacing w:after="120" w:before="0"/>
         <w:jc w:val="left"/>
@@ -475,10 +475,10 @@
     </w:p>
     <w:p>
       <w:pPr>
-        <w:pStyle w:val="style21"/>
-        <w:numPr>
-          <w:ilvl w:val="2"/>
-          <w:numId w:val="4"/>
+        <w:pStyle w:val="style23"/>
+        <w:numPr>
+          <w:ilvl w:val="2"/>
+          <w:numId w:val="3"/>
         </w:numPr>
         <w:spacing w:after="120" w:before="0"/>
         <w:jc w:val="left"/>
@@ -494,10 +494,10 @@
     </w:p>
     <w:p>
       <w:pPr>
-        <w:pStyle w:val="style21"/>
-        <w:numPr>
-          <w:ilvl w:val="2"/>
-          <w:numId w:val="4"/>
+        <w:pStyle w:val="style23"/>
+        <w:numPr>
+          <w:ilvl w:val="2"/>
+          <w:numId w:val="3"/>
         </w:numPr>
         <w:spacing w:after="120" w:before="0"/>
         <w:jc w:val="left"/>
@@ -513,10 +513,10 @@
     </w:p>
     <w:p>
       <w:pPr>
-        <w:pStyle w:val="style21"/>
-        <w:numPr>
-          <w:ilvl w:val="2"/>
-          <w:numId w:val="4"/>
+        <w:pStyle w:val="style23"/>
+        <w:numPr>
+          <w:ilvl w:val="2"/>
+          <w:numId w:val="3"/>
         </w:numPr>
         <w:spacing w:after="120" w:before="0"/>
         <w:jc w:val="left"/>
@@ -532,10 +532,10 @@
     </w:p>
     <w:p>
       <w:pPr>
-        <w:pStyle w:val="style21"/>
-        <w:numPr>
-          <w:ilvl w:val="1"/>
-          <w:numId w:val="4"/>
+        <w:pStyle w:val="style23"/>
+        <w:numPr>
+          <w:ilvl w:val="1"/>
+          <w:numId w:val="3"/>
         </w:numPr>
         <w:spacing w:after="120" w:before="0"/>
         <w:jc w:val="left"/>
@@ -551,10 +551,10 @@
     </w:p>
     <w:p>
       <w:pPr>
-        <w:pStyle w:val="style21"/>
-        <w:numPr>
-          <w:ilvl w:val="2"/>
-          <w:numId w:val="4"/>
+        <w:pStyle w:val="style23"/>
+        <w:numPr>
+          <w:ilvl w:val="2"/>
+          <w:numId w:val="3"/>
         </w:numPr>
         <w:spacing w:after="120" w:before="0"/>
         <w:jc w:val="left"/>
@@ -570,10 +570,10 @@
     </w:p>
     <w:p>
       <w:pPr>
-        <w:pStyle w:val="style21"/>
-        <w:numPr>
-          <w:ilvl w:val="2"/>
-          <w:numId w:val="4"/>
+        <w:pStyle w:val="style23"/>
+        <w:numPr>
+          <w:ilvl w:val="2"/>
+          <w:numId w:val="3"/>
         </w:numPr>
         <w:spacing w:after="120" w:before="0"/>
         <w:jc w:val="left"/>
@@ -589,10 +589,10 @@
     </w:p>
     <w:p>
       <w:pPr>
-        <w:pStyle w:val="style21"/>
-        <w:numPr>
-          <w:ilvl w:val="2"/>
-          <w:numId w:val="4"/>
+        <w:pStyle w:val="style23"/>
+        <w:numPr>
+          <w:ilvl w:val="2"/>
+          <w:numId w:val="3"/>
         </w:numPr>
         <w:spacing w:after="120" w:before="0"/>
         <w:jc w:val="left"/>
@@ -608,10 +608,10 @@
     </w:p>
     <w:p>
       <w:pPr>
-        <w:pStyle w:val="style21"/>
+        <w:pStyle w:val="style23"/>
         <w:numPr>
           <w:ilvl w:val="3"/>
-          <w:numId w:val="4"/>
+          <w:numId w:val="3"/>
         </w:numPr>
         <w:spacing w:after="120" w:before="0"/>
         <w:jc w:val="left"/>
@@ -627,10 +627,10 @@
     </w:p>
     <w:p>
       <w:pPr>
-        <w:pStyle w:val="style21"/>
+        <w:pStyle w:val="style23"/>
         <w:numPr>
           <w:ilvl w:val="3"/>
-          <w:numId w:val="4"/>
+          <w:numId w:val="3"/>
         </w:numPr>
         <w:spacing w:after="120" w:before="0"/>
         <w:jc w:val="left"/>
@@ -646,10 +646,10 @@
     </w:p>
     <w:p>
       <w:pPr>
-        <w:pStyle w:val="style21"/>
-        <w:numPr>
-          <w:ilvl w:val="2"/>
-          <w:numId w:val="4"/>
+        <w:pStyle w:val="style23"/>
+        <w:numPr>
+          <w:ilvl w:val="2"/>
+          <w:numId w:val="3"/>
         </w:numPr>
         <w:spacing w:after="120" w:before="0"/>
         <w:jc w:val="left"/>
@@ -665,10 +665,10 @@
     </w:p>
     <w:p>
       <w:pPr>
-        <w:pStyle w:val="style21"/>
-        <w:numPr>
-          <w:ilvl w:val="2"/>
-          <w:numId w:val="4"/>
+        <w:pStyle w:val="style23"/>
+        <w:numPr>
+          <w:ilvl w:val="2"/>
+          <w:numId w:val="3"/>
         </w:numPr>
         <w:spacing w:after="120" w:before="0"/>
         <w:jc w:val="left"/>
@@ -684,10 +684,10 @@
     </w:p>
     <w:p>
       <w:pPr>
-        <w:pStyle w:val="style21"/>
-        <w:numPr>
-          <w:ilvl w:val="1"/>
-          <w:numId w:val="4"/>
+        <w:pStyle w:val="style23"/>
+        <w:numPr>
+          <w:ilvl w:val="1"/>
+          <w:numId w:val="3"/>
         </w:numPr>
         <w:spacing w:after="120" w:before="0"/>
         <w:jc w:val="left"/>
@@ -703,10 +703,10 @@
     </w:p>
     <w:p>
       <w:pPr>
-        <w:pStyle w:val="style21"/>
-        <w:numPr>
-          <w:ilvl w:val="2"/>
-          <w:numId w:val="4"/>
+        <w:pStyle w:val="style23"/>
+        <w:numPr>
+          <w:ilvl w:val="2"/>
+          <w:numId w:val="3"/>
         </w:numPr>
         <w:spacing w:after="120" w:before="0"/>
         <w:jc w:val="left"/>
@@ -718,10 +718,10 @@
     </w:p>
     <w:p>
       <w:pPr>
-        <w:pStyle w:val="style21"/>
-        <w:numPr>
-          <w:ilvl w:val="2"/>
-          <w:numId w:val="4"/>
+        <w:pStyle w:val="style23"/>
+        <w:numPr>
+          <w:ilvl w:val="2"/>
+          <w:numId w:val="3"/>
         </w:numPr>
         <w:spacing w:after="120" w:before="0"/>
         <w:jc w:val="left"/>
@@ -733,10 +733,10 @@
     </w:p>
     <w:p>
       <w:pPr>
-        <w:pStyle w:val="style21"/>
-        <w:numPr>
-          <w:ilvl w:val="2"/>
-          <w:numId w:val="4"/>
+        <w:pStyle w:val="style23"/>
+        <w:numPr>
+          <w:ilvl w:val="2"/>
+          <w:numId w:val="3"/>
         </w:numPr>
         <w:spacing w:after="120" w:before="0"/>
         <w:jc w:val="left"/>
@@ -748,10 +748,10 @@
     </w:p>
     <w:p>
       <w:pPr>
-        <w:pStyle w:val="style21"/>
+        <w:pStyle w:val="style23"/>
         <w:numPr>
           <w:ilvl w:val="3"/>
-          <w:numId w:val="4"/>
+          <w:numId w:val="3"/>
         </w:numPr>
         <w:spacing w:after="120" w:before="0"/>
         <w:jc w:val="left"/>
@@ -763,10 +763,10 @@
     </w:p>
     <w:p>
       <w:pPr>
-        <w:pStyle w:val="style21"/>
-        <w:numPr>
-          <w:ilvl w:val="2"/>
-          <w:numId w:val="4"/>
+        <w:pStyle w:val="style23"/>
+        <w:numPr>
+          <w:ilvl w:val="2"/>
+          <w:numId w:val="3"/>
         </w:numPr>
         <w:spacing w:after="120" w:before="0"/>
         <w:jc w:val="left"/>
@@ -781,10 +781,10 @@
     </w:p>
     <w:p>
       <w:pPr>
-        <w:pStyle w:val="style21"/>
-        <w:numPr>
-          <w:ilvl w:val="1"/>
-          <w:numId w:val="4"/>
+        <w:pStyle w:val="style23"/>
+        <w:numPr>
+          <w:ilvl w:val="1"/>
+          <w:numId w:val="3"/>
         </w:numPr>
         <w:spacing w:after="120" w:before="0"/>
         <w:jc w:val="left"/>
@@ -799,18 +799,207 @@
     </w:p>
     <w:p>
       <w:pPr>
-        <w:pStyle w:val="style21"/>
-        <w:numPr>
-          <w:ilvl w:val="2"/>
-          <w:numId w:val="4"/>
-        </w:numPr>
-        <w:spacing w:after="120" w:before="0"/>
-        <w:jc w:val="left"/>
-      </w:pPr>
-      <w:r>
-        <w:rPr>
-          <w:b/>
-          <w:bCs/>
+        <w:pStyle w:val="style23"/>
+        <w:numPr>
+          <w:ilvl w:val="2"/>
+          <w:numId w:val="3"/>
+        </w:numPr>
+        <w:spacing w:after="120" w:before="0"/>
+        <w:jc w:val="left"/>
+      </w:pPr>
+      <w:r>
+        <w:rPr/>
+        <w:t>Redback connected to AR.Drone.</w:t>
+      </w:r>
+    </w:p>
+    <w:p>
+      <w:pPr>
+        <w:pStyle w:val="style23"/>
+        <w:numPr>
+          <w:ilvl w:val="2"/>
+          <w:numId w:val="3"/>
+        </w:numPr>
+        <w:spacing w:after="120" w:before="0"/>
+        <w:jc w:val="left"/>
+      </w:pPr>
+      <w:r>
+        <w:rPr/>
+        <w:t>AR.Drone took off and hovered in place.</w:t>
+      </w:r>
+    </w:p>
+    <w:p>
+      <w:pPr>
+        <w:pStyle w:val="style23"/>
+        <w:numPr>
+          <w:ilvl w:val="3"/>
+          <w:numId w:val="3"/>
+        </w:numPr>
+        <w:spacing w:after="120" w:before="0"/>
+        <w:jc w:val="left"/>
+      </w:pPr>
+      <w:r>
+        <w:rPr/>
+        <w:t>Went through debug prints and found that the sprintf function was passing garbage characters instead of the float value for -0.1 or -.1. Hard coded a “-.” in the string so forward speed will only be an integer and this is passing proper values.</w:t>
+      </w:r>
+    </w:p>
+    <w:p>
+      <w:pPr>
+        <w:pStyle w:val="style23"/>
+        <w:numPr>
+          <w:ilvl w:val="2"/>
+          <w:numId w:val="3"/>
+        </w:numPr>
+        <w:spacing w:after="120" w:before="0"/>
+        <w:jc w:val="left"/>
+      </w:pPr>
+      <w:r>
+        <w:rPr>
+          <w:b/>
+          <w:bCs/>
+        </w:rPr>
+        <w:t>Failed</w:t>
+      </w:r>
+    </w:p>
+    <w:p>
+      <w:pPr>
+        <w:pStyle w:val="style23"/>
+        <w:numPr>
+          <w:ilvl w:val="1"/>
+          <w:numId w:val="3"/>
+        </w:numPr>
+        <w:spacing w:after="120" w:before="0"/>
+        <w:jc w:val="left"/>
+      </w:pPr>
+      <w:r>
+        <w:rPr>
+          <w:b/>
+          <w:bCs/>
+        </w:rPr>
+        <w:t>Test 7</w:t>
+      </w:r>
+    </w:p>
+    <w:p>
+      <w:pPr>
+        <w:pStyle w:val="style23"/>
+        <w:numPr>
+          <w:ilvl w:val="2"/>
+          <w:numId w:val="3"/>
+        </w:numPr>
+        <w:spacing w:after="120" w:before="0"/>
+        <w:jc w:val="left"/>
+      </w:pPr>
+      <w:r>
+        <w:rPr>
+          <w:b w:val="false"/>
+          <w:bCs w:val="false"/>
+        </w:rPr>
+        <w:t>Redback connected to AR.Drone.</w:t>
+      </w:r>
+    </w:p>
+    <w:p>
+      <w:pPr>
+        <w:pStyle w:val="style23"/>
+        <w:numPr>
+          <w:ilvl w:val="2"/>
+          <w:numId w:val="3"/>
+        </w:numPr>
+        <w:spacing w:after="120" w:before="0"/>
+        <w:jc w:val="left"/>
+      </w:pPr>
+      <w:r>
+        <w:rPr>
+          <w:b w:val="false"/>
+          <w:bCs w:val="false"/>
+        </w:rPr>
+        <w:t>AR.Drone took off and hovered.</w:t>
+      </w:r>
+    </w:p>
+    <w:p>
+      <w:pPr>
+        <w:pStyle w:val="style23"/>
+        <w:numPr>
+          <w:ilvl w:val="2"/>
+          <w:numId w:val="3"/>
+        </w:numPr>
+        <w:spacing w:after="120" w:before="0"/>
+        <w:jc w:val="left"/>
+      </w:pPr>
+      <w:r>
+        <w:rPr>
+          <w:b w:val="false"/>
+          <w:bCs w:val="false"/>
+        </w:rPr>
+        <w:t>AR.Drone began forward flight and seemed to switch to hover but still crashed.</w:t>
+      </w:r>
+    </w:p>
+    <w:p>
+      <w:pPr>
+        <w:pStyle w:val="style23"/>
+        <w:numPr>
+          <w:ilvl w:val="3"/>
+          <w:numId w:val="3"/>
+        </w:numPr>
+        <w:spacing w:after="120" w:before="0"/>
+        <w:jc w:val="left"/>
+      </w:pPr>
+      <w:r>
+        <w:rPr>
+          <w:b w:val="false"/>
+          <w:bCs w:val="false"/>
+        </w:rPr>
+        <w:t>Did more research and found that will have to stop AR.Drones forward motion when switching back to hover state. I implemented a reverse state which will run for at least 200 milliseconds at a faster speed than the forward speed to try and stop AR.Drone in place better.</w:t>
+      </w:r>
+    </w:p>
+    <w:p>
+      <w:pPr>
+        <w:pStyle w:val="style23"/>
+        <w:numPr>
+          <w:ilvl w:val="2"/>
+          <w:numId w:val="3"/>
+        </w:numPr>
+        <w:spacing w:after="120" w:before="0"/>
+        <w:jc w:val="left"/>
+      </w:pPr>
+      <w:r>
+        <w:rPr>
+          <w:b/>
+          <w:bCs/>
+        </w:rPr>
+        <w:t>Failed</w:t>
+      </w:r>
+    </w:p>
+    <w:p>
+      <w:pPr>
+        <w:pStyle w:val="style23"/>
+        <w:numPr>
+          <w:ilvl w:val="1"/>
+          <w:numId w:val="3"/>
+        </w:numPr>
+        <w:spacing w:after="120" w:before="0"/>
+        <w:jc w:val="left"/>
+      </w:pPr>
+      <w:r>
+        <w:rPr>
+          <w:b/>
+          <w:bCs/>
+        </w:rPr>
+        <w:t>Test 8</w:t>
+      </w:r>
+    </w:p>
+    <w:p>
+      <w:pPr>
+        <w:pStyle w:val="style23"/>
+        <w:numPr>
+          <w:ilvl w:val="2"/>
+          <w:numId w:val="3"/>
+        </w:numPr>
+        <w:spacing w:after="120" w:before="0"/>
+        <w:jc w:val="left"/>
+      </w:pPr>
+      <w:r>
+        <w:rPr>
+          <w:b w:val="false"/>
+          <w:bCs w:val="false"/>
         </w:rPr>
       </w:r>
     </w:p>
@@ -951,120 +1140,138 @@
   <w:abstractNum w:abstractNumId="2">
     <w:lvl w:ilvl="0">
       <w:start w:val="1"/>
-      <w:numFmt w:val="none"/>
-      <w:suff w:val="nothing"/>
-      <w:lvlText w:val=""/>
-      <w:lvlJc w:val="left"/>
-      <w:pPr>
-        <w:tabs>
-          <w:tab w:pos="432" w:val="num"/>
-        </w:tabs>
-        <w:ind w:hanging="432" w:left="432"/>
-      </w:pPr>
+      <w:numFmt w:val="bullet"/>
+      <w:lvlText w:val=""/>
+      <w:lvlJc w:val="left"/>
+      <w:pPr>
+        <w:tabs>
+          <w:tab w:pos="720" w:val="num"/>
+        </w:tabs>
+        <w:ind w:hanging="360" w:left="720"/>
+      </w:pPr>
+      <w:rPr>
+        <w:rFonts w:ascii="Symbol" w:cs="Symbol" w:hAnsi="Symbol" w:hint="default"/>
+      </w:rPr>
     </w:lvl>
     <w:lvl w:ilvl="1">
       <w:start w:val="1"/>
-      <w:numFmt w:val="none"/>
-      <w:suff w:val="nothing"/>
-      <w:lvlText w:val=""/>
-      <w:lvlJc w:val="left"/>
-      <w:pPr>
-        <w:tabs>
-          <w:tab w:pos="576" w:val="num"/>
-        </w:tabs>
-        <w:ind w:hanging="576" w:left="576"/>
-      </w:pPr>
+      <w:numFmt w:val="bullet"/>
+      <w:lvlText w:val="◦"/>
+      <w:lvlJc w:val="left"/>
+      <w:pPr>
+        <w:tabs>
+          <w:tab w:pos="1080" w:val="num"/>
+        </w:tabs>
+        <w:ind w:hanging="360" w:left="1080"/>
+      </w:pPr>
+      <w:rPr>
+        <w:rFonts w:ascii="OpenSymbol" w:cs="OpenSymbol" w:hAnsi="OpenSymbol" w:hint="default"/>
+      </w:rPr>
     </w:lvl>
     <w:lvl w:ilvl="2">
       <w:start w:val="1"/>
-      <w:numFmt w:val="none"/>
-      <w:suff w:val="nothing"/>
-      <w:lvlText w:val=""/>
-      <w:lvlJc w:val="left"/>
-      <w:pPr>
-        <w:tabs>
-          <w:tab w:pos="720" w:val="num"/>
-        </w:tabs>
-        <w:ind w:hanging="720" w:left="720"/>
-      </w:pPr>
+      <w:numFmt w:val="bullet"/>
+      <w:lvlText w:val="▪"/>
+      <w:lvlJc w:val="left"/>
+      <w:pPr>
+        <w:tabs>
+          <w:tab w:pos="1440" w:val="num"/>
+        </w:tabs>
+        <w:ind w:hanging="360" w:left="1440"/>
+      </w:pPr>
+      <w:rPr>
+        <w:rFonts w:ascii="OpenSymbol" w:cs="OpenSymbol" w:hAnsi="OpenSymbol" w:hint="default"/>
+      </w:rPr>
     </w:lvl>
     <w:lvl w:ilvl="3">
       <w:start w:val="1"/>
-      <w:numFmt w:val="none"/>
-      <w:suff w:val="nothing"/>
-      <w:lvlText w:val=""/>
-      <w:lvlJc w:val="left"/>
-      <w:pPr>
-        <w:tabs>
-          <w:tab w:pos="864" w:val="num"/>
-        </w:tabs>
-        <w:ind w:hanging="864" w:left="864"/>
-      </w:pPr>
+      <w:numFmt w:val="bullet"/>
+      <w:lvlText w:val=""/>
+      <w:lvlJc w:val="left"/>
+      <w:pPr>
+        <w:tabs>
+          <w:tab w:pos="1800" w:val="num"/>
+        </w:tabs>
+        <w:ind w:hanging="360" w:left="1800"/>
+      </w:pPr>
+      <w:rPr>
+        <w:rFonts w:ascii="Symbol" w:cs="Symbol" w:hAnsi="Symbol" w:hint="default"/>
+      </w:rPr>
     </w:lvl>
     <w:lvl w:ilvl="4">
       <w:start w:val="1"/>
-      <w:numFmt w:val="none"/>
-      <w:suff w:val="nothing"/>
-      <w:lvlText w:val=""/>
-      <w:lvlJc w:val="left"/>
-      <w:pPr>
-        <w:tabs>
-          <w:tab w:pos="1008" w:val="num"/>
-        </w:tabs>
-        <w:ind w:hanging="1008" w:left="1008"/>
-      </w:pPr>
+      <w:numFmt w:val="bullet"/>
+      <w:lvlText w:val="◦"/>
+      <w:lvlJc w:val="left"/>
+      <w:pPr>
+        <w:tabs>
+          <w:tab w:pos="2160" w:val="num"/>
+        </w:tabs>
+        <w:ind w:hanging="360" w:left="2160"/>
+      </w:pPr>
+      <w:rPr>
+        <w:rFonts w:ascii="OpenSymbol" w:cs="OpenSymbol" w:hAnsi="OpenSymbol" w:hint="default"/>
+      </w:rPr>
     </w:lvl>
     <w:lvl w:ilvl="5">
       <w:start w:val="1"/>
-      <w:numFmt w:val="none"/>
-      <w:suff w:val="nothing"/>
-      <w:lvlText w:val=""/>
-      <w:lvlJc w:val="left"/>
-      <w:pPr>
-        <w:tabs>
-          <w:tab w:pos="1152" w:val="num"/>
-        </w:tabs>
-        <w:ind w:hanging="1152" w:left="1152"/>
-      </w:pPr>
+      <w:numFmt w:val="bullet"/>
+      <w:lvlText w:val="▪"/>
+      <w:lvlJc w:val="left"/>
+      <w:pPr>
+        <w:tabs>
+          <w:tab w:pos="2520" w:val="num"/>
+        </w:tabs>
+        <w:ind w:hanging="360" w:left="2520"/>
+      </w:pPr>
+      <w:rPr>
+        <w:rFonts w:ascii="OpenSymbol" w:cs="OpenSymbol" w:hAnsi="OpenSymbol" w:hint="default"/>
+      </w:rPr>
     </w:lvl>
     <w:lvl w:ilvl="6">
       <w:start w:val="1"/>
-      <w:numFmt w:val="none"/>
-      <w:suff w:val="nothing"/>
-      <w:lvlText w:val=""/>
-      <w:lvlJc w:val="left"/>
-      <w:pPr>
-        <w:tabs>
-          <w:tab w:pos="1296" w:val="num"/>
-        </w:tabs>
-        <w:ind w:hanging="1296" w:left="1296"/>
-      </w:pPr>
+      <w:numFmt w:val="bullet"/>
+      <w:lvlText w:val=""/>
+      <w:lvlJc w:val="left"/>
+      <w:pPr>
+        <w:tabs>
+          <w:tab w:pos="2880" w:val="num"/>
+        </w:tabs>
+        <w:ind w:hanging="360" w:left="2880"/>
+      </w:pPr>
+      <w:rPr>
+        <w:rFonts w:ascii="Symbol" w:cs="Symbol" w:hAnsi="Symbol" w:hint="default"/>
+      </w:rPr>
     </w:lvl>
     <w:lvl w:ilvl="7">
       <w:start w:val="1"/>
-      <w:numFmt w:val="none"/>
-      <w:suff w:val="nothing"/>
-      <w:lvlText w:val=""/>
-      <w:lvlJc w:val="left"/>
-      <w:pPr>
-        <w:tabs>
-          <w:tab w:pos="1440" w:val="num"/>
-        </w:tabs>
-        <w:ind w:hanging="1440" w:left="1440"/>
-      </w:pPr>
+      <w:numFmt w:val="bullet"/>
+      <w:lvlText w:val="◦"/>
+      <w:lvlJc w:val="left"/>
+      <w:pPr>
+        <w:tabs>
+          <w:tab w:pos="3240" w:val="num"/>
+        </w:tabs>
+        <w:ind w:hanging="360" w:left="3240"/>
+      </w:pPr>
+      <w:rPr>
+        <w:rFonts w:ascii="OpenSymbol" w:cs="OpenSymbol" w:hAnsi="OpenSymbol" w:hint="default"/>
+      </w:rPr>
     </w:lvl>
     <w:lvl w:ilvl="8">
       <w:start w:val="1"/>
-      <w:numFmt w:val="none"/>
-      <w:suff w:val="nothing"/>
-      <w:lvlText w:val=""/>
-      <w:lvlJc w:val="left"/>
-      <w:pPr>
-        <w:tabs>
-          <w:tab w:pos="1584" w:val="num"/>
-        </w:tabs>
-        <w:ind w:hanging="1584" w:left="1584"/>
-      </w:pPr>
+      <w:numFmt w:val="bullet"/>
+      <w:lvlText w:val="▪"/>
+      <w:lvlJc w:val="left"/>
+      <w:pPr>
+        <w:tabs>
+          <w:tab w:pos="3600" w:val="num"/>
+        </w:tabs>
+        <w:ind w:hanging="360" w:left="3600"/>
+      </w:pPr>
+      <w:rPr>
+        <w:rFonts w:ascii="OpenSymbol" w:cs="OpenSymbol" w:hAnsi="OpenSymbol" w:hint="default"/>
+      </w:rPr>
     </w:lvl>
   </w:abstractNum>
   <w:abstractNum w:abstractNumId="3">
@@ -1207,138 +1414,120 @@
   <w:abstractNum w:abstractNumId="4">
     <w:lvl w:ilvl="0">
       <w:start w:val="1"/>
-      <w:numFmt w:val="bullet"/>
-      <w:lvlText w:val=""/>
+      <w:numFmt w:val="none"/>
+      <w:suff w:val="nothing"/>
+      <w:lvlText w:val=""/>
+      <w:lvlJc w:val="left"/>
+      <w:pPr>
+        <w:tabs>
+          <w:tab w:pos="432" w:val="num"/>
+        </w:tabs>
+        <w:ind w:hanging="432" w:left="432"/>
+      </w:pPr>
+    </w:lvl>
+    <w:lvl w:ilvl="1">
+      <w:start w:val="1"/>
+      <w:numFmt w:val="none"/>
+      <w:suff w:val="nothing"/>
+      <w:lvlText w:val=""/>
+      <w:lvlJc w:val="left"/>
+      <w:pPr>
+        <w:tabs>
+          <w:tab w:pos="576" w:val="num"/>
+        </w:tabs>
+        <w:ind w:hanging="576" w:left="576"/>
+      </w:pPr>
+    </w:lvl>
+    <w:lvl w:ilvl="2">
+      <w:start w:val="1"/>
+      <w:numFmt w:val="none"/>
+      <w:suff w:val="nothing"/>
+      <w:lvlText w:val=""/>
       <w:lvlJc w:val="left"/>
       <w:pPr>
         <w:tabs>
           <w:tab w:pos="720" w:val="num"/>
         </w:tabs>
-        <w:ind w:hanging="360" w:left="720"/>
-      </w:pPr>
-      <w:rPr>
-        <w:rFonts w:ascii="Symbol" w:cs="Symbol" w:hAnsi="Symbol" w:hint="default"/>
-      </w:rPr>
-    </w:lvl>
-    <w:lvl w:ilvl="1">
-      <w:start w:val="1"/>
-      <w:numFmt w:val="bullet"/>
-      <w:lvlText w:val="◦"/>
-      <w:lvlJc w:val="left"/>
-      <w:pPr>
-        <w:tabs>
-          <w:tab w:pos="1080" w:val="num"/>
-        </w:tabs>
-        <w:ind w:hanging="360" w:left="1080"/>
-      </w:pPr>
-      <w:rPr>
-        <w:rFonts w:ascii="OpenSymbol" w:cs="OpenSymbol" w:hAnsi="OpenSymbol" w:hint="default"/>
-      </w:rPr>
-    </w:lvl>
-    <w:lvl w:ilvl="2">
-      <w:start w:val="1"/>
-      <w:numFmt w:val="bullet"/>
-      <w:lvlText w:val="▪"/>
+        <w:ind w:hanging="720" w:left="720"/>
+      </w:pPr>
+    </w:lvl>
+    <w:lvl w:ilvl="3">
+      <w:start w:val="1"/>
+      <w:numFmt w:val="none"/>
+      <w:suff w:val="nothing"/>
+      <w:lvlText w:val=""/>
+      <w:lvlJc w:val="left"/>
+      <w:pPr>
+        <w:tabs>
+          <w:tab w:pos="864" w:val="num"/>
+        </w:tabs>
+        <w:ind w:hanging="864" w:left="864"/>
+      </w:pPr>
+    </w:lvl>
+    <w:lvl w:ilvl="4">
+      <w:start w:val="1"/>
+      <w:numFmt w:val="none"/>
+      <w:suff w:val="nothing"/>
+      <w:lvlText w:val=""/>
+      <w:lvlJc w:val="left"/>
+      <w:pPr>
+        <w:tabs>
+          <w:tab w:pos="1008" w:val="num"/>
+        </w:tabs>
+        <w:ind w:hanging="1008" w:left="1008"/>
+      </w:pPr>
+    </w:lvl>
+    <w:lvl w:ilvl="5">
+      <w:start w:val="1"/>
+      <w:numFmt w:val="none"/>
+      <w:suff w:val="nothing"/>
+      <w:lvlText w:val=""/>
+      <w:lvlJc w:val="left"/>
+      <w:pPr>
+        <w:tabs>
+          <w:tab w:pos="1152" w:val="num"/>
+        </w:tabs>
+        <w:ind w:hanging="1152" w:left="1152"/>
+      </w:pPr>
+    </w:lvl>
+    <w:lvl w:ilvl="6">
+      <w:start w:val="1"/>
+      <w:numFmt w:val="none"/>
+      <w:suff w:val="nothing"/>
+      <w:lvlText w:val=""/>
+      <w:lvlJc w:val="left"/>
+      <w:pPr>
+        <w:tabs>
+          <w:tab w:pos="1296" w:val="num"/>
+        </w:tabs>
+        <w:ind w:hanging="1296" w:left="1296"/>
+      </w:pPr>
+    </w:lvl>
+    <w:lvl w:ilvl="7">
+      <w:start w:val="1"/>
+      <w:numFmt w:val="none"/>
+      <w:suff w:val="nothing"/>
+      <w:lvlText w:val=""/>
       <w:lvlJc w:val="left"/>
       <w:pPr>
         <w:tabs>
           <w:tab w:pos="1440" w:val="num"/>
         </w:tabs>
-        <w:ind w:hanging="360" w:left="1440"/>
-      </w:pPr>
-      <w:rPr>
-        <w:rFonts w:ascii="OpenSymbol" w:cs="OpenSymbol" w:hAnsi="OpenSymbol" w:hint="default"/>
-      </w:rPr>
-    </w:lvl>
-    <w:lvl w:ilvl="3">
-      <w:start w:val="1"/>
-      <w:numFmt w:val="bullet"/>
-      <w:lvlText w:val=""/>
-      <w:lvlJc w:val="left"/>
-      <w:pPr>
-        <w:tabs>
-          <w:tab w:pos="1800" w:val="num"/>
-        </w:tabs>
-        <w:ind w:hanging="360" w:left="1800"/>
-      </w:pPr>
-      <w:rPr>
-        <w:rFonts w:ascii="Symbol" w:cs="Symbol" w:hAnsi="Symbol" w:hint="default"/>
-      </w:rPr>
-    </w:lvl>
-    <w:lvl w:ilvl="4">
-      <w:start w:val="1"/>
-      <w:numFmt w:val="bullet"/>
-      <w:lvlText w:val="◦"/>
-      <w:lvlJc w:val="left"/>
-      <w:pPr>
-        <w:tabs>
-          <w:tab w:pos="2160" w:val="num"/>
-        </w:tabs>
-        <w:ind w:hanging="360" w:left="2160"/>
-      </w:pPr>
-      <w:rPr>
-        <w:rFonts w:ascii="OpenSymbol" w:cs="OpenSymbol" w:hAnsi="OpenSymbol" w:hint="default"/>
-      </w:rPr>
-    </w:lvl>
-    <w:lvl w:ilvl="5">
-      <w:start w:val="1"/>
-      <w:numFmt w:val="bullet"/>
-      <w:lvlText w:val="▪"/>
-      <w:lvlJc w:val="left"/>
-      <w:pPr>
-        <w:tabs>
-          <w:tab w:pos="2520" w:val="num"/>
-        </w:tabs>
-        <w:ind w:hanging="360" w:left="2520"/>
-      </w:pPr>
-      <w:rPr>
-        <w:rFonts w:ascii="OpenSymbol" w:cs="OpenSymbol" w:hAnsi="OpenSymbol" w:hint="default"/>
-      </w:rPr>
-    </w:lvl>
-    <w:lvl w:ilvl="6">
-      <w:start w:val="1"/>
-      <w:numFmt w:val="bullet"/>
-      <w:lvlText w:val=""/>
-      <w:lvlJc w:val="left"/>
-      <w:pPr>
-        <w:tabs>
-          <w:tab w:pos="2880" w:val="num"/>
-        </w:tabs>
-        <w:ind w:hanging="360" w:left="2880"/>
-      </w:pPr>
-      <w:rPr>
-        <w:rFonts w:ascii="Symbol" w:cs="Symbol" w:hAnsi="Symbol" w:hint="default"/>
-      </w:rPr>
-    </w:lvl>
-    <w:lvl w:ilvl="7">
-      <w:start w:val="1"/>
-      <w:numFmt w:val="bullet"/>
-      <w:lvlText w:val="◦"/>
-      <w:lvlJc w:val="left"/>
-      <w:pPr>
-        <w:tabs>
-          <w:tab w:pos="3240" w:val="num"/>
-        </w:tabs>
-        <w:ind w:hanging="360" w:left="3240"/>
-      </w:pPr>
-      <w:rPr>
-        <w:rFonts w:ascii="OpenSymbol" w:cs="OpenSymbol" w:hAnsi="OpenSymbol" w:hint="default"/>
-      </w:rPr>
+        <w:ind w:hanging="1440" w:left="1440"/>
+      </w:pPr>
     </w:lvl>
     <w:lvl w:ilvl="8">
       <w:start w:val="1"/>
-      <w:numFmt w:val="bullet"/>
-      <w:lvlText w:val="▪"/>
-      <w:lvlJc w:val="left"/>
-      <w:pPr>
-        <w:tabs>
-          <w:tab w:pos="3600" w:val="num"/>
-        </w:tabs>
-        <w:ind w:hanging="360" w:left="3600"/>
-      </w:pPr>
-      <w:rPr>
-        <w:rFonts w:ascii="OpenSymbol" w:cs="OpenSymbol" w:hAnsi="OpenSymbol" w:hint="default"/>
-      </w:rPr>
+      <w:numFmt w:val="none"/>
+      <w:suff w:val="nothing"/>
+      <w:lvlText w:val=""/>
+      <w:lvlJc w:val="left"/>
+      <w:pPr>
+        <w:tabs>
+          <w:tab w:pos="1584" w:val="num"/>
+        </w:tabs>
+        <w:ind w:hanging="1584" w:left="1584"/>
+      </w:pPr>
     </w:lvl>
   </w:abstractNum>
   <w:num w:numId="1">
@@ -1367,7 +1556,7 @@
         <w:tab w:leader="none" w:pos="709" w:val="left"/>
       </w:tabs>
       <w:suppressAutoHyphens w:val="true"/>
-      <w:overflowPunct w:val="true"/>
+      <w:overflowPunct w:val="false"/>
     </w:pPr>
     <w:rPr>
       <w:rFonts w:ascii="Times New Roman" w:cs="Lohit Hindi" w:eastAsia="WenQuanYi Micro Hei" w:hAnsi="Times New Roman"/>
@@ -1379,15 +1568,9 @@
   </w:style>
   <w:style w:styleId="style1" w:type="paragraph">
     <w:name w:val="Heading 1"/>
-    <w:basedOn w:val="style20"/>
-    <w:next w:val="style21"/>
-    <w:pPr>
-      <w:numPr>
-        <w:ilvl w:val="0"/>
-        <w:numId w:val="1"/>
-      </w:numPr>
-      <w:outlineLvl w:val="0"/>
-    </w:pPr>
+    <w:basedOn w:val="style22"/>
+    <w:next w:val="style23"/>
+    <w:pPr/>
     <w:rPr>
       <w:b/>
       <w:bCs/>
@@ -1430,10 +1613,24 @@
       <w:rFonts w:cs="OpenSymbol"/>
     </w:rPr>
   </w:style>
-  <w:style w:styleId="style20" w:type="paragraph">
+  <w:style w:styleId="style20" w:type="character">
+    <w:name w:val="ListLabel 5"/>
+    <w:next w:val="style20"/>
+    <w:rPr>
+      <w:rFonts w:cs="Symbol"/>
+    </w:rPr>
+  </w:style>
+  <w:style w:styleId="style21" w:type="character">
+    <w:name w:val="ListLabel 6"/>
+    <w:next w:val="style21"/>
+    <w:rPr>
+      <w:rFonts w:cs="OpenSymbol"/>
+    </w:rPr>
+  </w:style>
+  <w:style w:styleId="style22" w:type="paragraph">
     <w:name w:val="Heading"/>
     <w:basedOn w:val="style0"/>
-    <w:next w:val="style21"/>
+    <w:next w:val="style23"/>
     <w:pPr>
       <w:keepNext/>
       <w:spacing w:after="120" w:before="240"/>
@@ -1444,28 +1641,28 @@
       <w:szCs w:val="28"/>
     </w:rPr>
   </w:style>
-  <w:style w:styleId="style21" w:type="paragraph">
+  <w:style w:styleId="style23" w:type="paragraph">
     <w:name w:val="Text body"/>
     <w:basedOn w:val="style0"/>
-    <w:next w:val="style21"/>
+    <w:next w:val="style23"/>
     <w:pPr>
       <w:spacing w:after="120" w:before="0"/>
     </w:pPr>
     <w:rPr/>
   </w:style>
-  <w:style w:styleId="style22" w:type="paragraph">
+  <w:style w:styleId="style24" w:type="paragraph">
     <w:name w:val="List"/>
-    <w:basedOn w:val="style21"/>
-    <w:next w:val="style22"/>
+    <w:basedOn w:val="style23"/>
+    <w:next w:val="style24"/>
     <w:pPr/>
     <w:rPr>
       <w:rFonts w:cs="Lohit Hindi"/>
     </w:rPr>
   </w:style>
-  <w:style w:styleId="style23" w:type="paragraph">
+  <w:style w:styleId="style25" w:type="paragraph">
     <w:name w:val="Caption"/>
     <w:basedOn w:val="style0"/>
-    <w:next w:val="style23"/>
+    <w:next w:val="style25"/>
     <w:pPr>
       <w:suppressLineNumbers/>
       <w:spacing w:after="120" w:before="120"/>
@@ -1478,10 +1675,10 @@
       <w:szCs w:val="24"/>
     </w:rPr>
   </w:style>
-  <w:style w:styleId="style24" w:type="paragraph">
+  <w:style w:styleId="style26" w:type="paragraph">
     <w:name w:val="Index"/>
     <w:basedOn w:val="style0"/>
-    <w:next w:val="style24"/>
+    <w:next w:val="style26"/>
     <w:pPr>
       <w:suppressLineNumbers/>
     </w:pPr>

</xml_diff>